<commit_message>
Adding updates to final project document, adding lecture notes for today
</commit_message>
<xml_diff>
--- a/Semester_Long_Project/CSCI340_Project_Final.docx
+++ b/Semester_Long_Project/CSCI340_Project_Final.docx
@@ -1023,7 +1023,16 @@
           <w:kern w:val="0"/>
           <w14:ligatures w14:val="none"/>
         </w:rPr>
-        <w:t>Please include a relational schema diagram created by mapping the conceptual diagram using the algorithm outlined in chapter 9 for “data model mapping”.  This diagram should note any assumptions, and include relation names, attribute names, primary keys, and foreign keys.  The relational schema should follow the standards and best practices covered in the textbooks for relational schemas.  The relations must also be normalized through third normal for (please include and/or explain any changes since your initial mapping from the ER / E-ER diagram).</w:t>
+        <w:t xml:space="preserve">Please include a relational schema diagram created by mapping the conceptual diagram using the algorithm outlined in chapter 9 for “data model mapping”.  This diagram should note any assumptions, and include relation names, attribute names, primary keys, and foreign keys.  The relational schema should follow the standards and best practices covered in the textbooks for relational schemas.  </w:t>
+      </w:r>
+      <w:r>
+        <w:rPr>
+          <w:rFonts w:ascii="Times New Roman" w:eastAsia="Times New Roman" w:hAnsi="Times New Roman" w:cs="Times New Roman"/>
+          <w:strike/>
+          <w:kern w:val="0"/>
+          <w14:ligatures w14:val="none"/>
+        </w:rPr>
+        <w:t>The relations must also be normalized through third normal for (please include and/or explain any changes since your initial mapping from the ER / E-ER diagram).</w:t>
       </w:r>
     </w:p>
     <w:p>
@@ -1328,6 +1337,7 @@
           <w:rFonts w:ascii="Times New Roman" w:eastAsia="Times New Roman" w:hAnsi="Times New Roman" w:cs="Times New Roman"/>
           <w:b/>
           <w:bCs/>
+          <w:strike/>
           <w:kern w:val="0"/>
           <w14:ligatures w14:val="none"/>
         </w:rPr>
@@ -1458,11 +1468,21 @@
           <w:kern w:val="0"/>
           <w14:ligatures w14:val="none"/>
         </w:rPr>
-        <w:t xml:space="preserve"> from that chapter in your final project.  Finally, one should include a query utilizing an index</w:t>
-      </w:r>
-      <w:r>
-        <w:rPr>
-          <w:rFonts w:ascii="Times New Roman" w:eastAsia="Times New Roman" w:hAnsi="Times New Roman" w:cs="Times New Roman"/>
+        <w:t xml:space="preserve"> from that chapter in your final project.  </w:t>
+      </w:r>
+      <w:r>
+        <w:rPr>
+          <w:rFonts w:ascii="Times New Roman" w:eastAsia="Times New Roman" w:hAnsi="Times New Roman" w:cs="Times New Roman"/>
+          <w:strike/>
+          <w:kern w:val="0"/>
+          <w14:ligatures w14:val="none"/>
+        </w:rPr>
+        <w:t>Finally, one should include a query utilizing an index</w:t>
+      </w:r>
+      <w:r>
+        <w:rPr>
+          <w:rFonts w:ascii="Times New Roman" w:eastAsia="Times New Roman" w:hAnsi="Times New Roman" w:cs="Times New Roman"/>
+          <w:strike/>
           <w:kern w:val="0"/>
           <w14:ligatures w14:val="none"/>
         </w:rPr>
@@ -1471,6 +1491,7 @@
       <w:r>
         <w:rPr>
           <w:rFonts w:ascii="Times New Roman" w:eastAsia="Times New Roman" w:hAnsi="Times New Roman" w:cs="Times New Roman"/>
+          <w:strike/>
           <w:kern w:val="0"/>
           <w14:ligatures w14:val="none"/>
         </w:rPr>
@@ -1479,6 +1500,7 @@
       <w:r>
         <w:rPr>
           <w:rFonts w:ascii="Times New Roman" w:eastAsia="Times New Roman" w:hAnsi="Times New Roman" w:cs="Times New Roman"/>
+          <w:strike/>
           <w:kern w:val="0"/>
           <w14:ligatures w14:val="none"/>
         </w:rPr>
@@ -1487,6 +1509,7 @@
       <w:r>
         <w:rPr>
           <w:rFonts w:ascii="Times New Roman" w:eastAsia="Times New Roman" w:hAnsi="Times New Roman" w:cs="Times New Roman"/>
+          <w:strike/>
           <w:kern w:val="0"/>
           <w14:ligatures w14:val="none"/>
         </w:rPr>

</xml_diff>